<commit_message>
Se modificó la guía de instalación paso a paso
</commit_message>
<xml_diff>
--- a/Guía de instalación paso a paso.docx
+++ b/Guía de instalación paso a paso.docx
@@ -29,10 +29,6 @@
     </w:p>
     <w:p>
       <w:pPr>
-        <w:numPr>
-          <w:ilvl w:val="0"/>
-          <w:numId w:val="1"/>
-        </w:numPr>
         <w:spacing w:before="100" w:beforeAutospacing="1" w:after="100" w:afterAutospacing="1" w:line="240" w:lineRule="auto"/>
         <w:rPr>
           <w:rFonts w:ascii="Times New Roman" w:eastAsia="Times New Roman" w:hAnsi="Times New Roman" w:cs="Times New Roman"/>
@@ -41,6 +37,8 @@
           <w:lang w:eastAsia="es-ES"/>
         </w:rPr>
       </w:pPr>
+      <w:bookmarkStart w:id="0" w:name="_GoBack"/>
+      <w:bookmarkEnd w:id="0"/>
       <w:r>
         <w:rPr>
           <w:rFonts w:ascii="Times New Roman" w:eastAsia="Times New Roman" w:hAnsi="Times New Roman" w:cs="Times New Roman"/>
@@ -1326,11 +1324,8 @@
     </w:p>
     <w:p>
       <w:pPr>
-        <w:numPr>
-          <w:ilvl w:val="0"/>
-          <w:numId w:val="7"/>
-        </w:numPr>
         <w:spacing w:before="100" w:beforeAutospacing="1" w:after="100" w:afterAutospacing="1" w:line="240" w:lineRule="auto"/>
+        <w:ind w:left="360"/>
         <w:rPr>
           <w:rFonts w:ascii="Times New Roman" w:eastAsia="Times New Roman" w:hAnsi="Times New Roman" w:cs="Times New Roman"/>
           <w:sz w:val="24"/>
@@ -1374,18 +1369,7 @@
           <w:szCs w:val="24"/>
           <w:lang w:eastAsia="es-ES"/>
         </w:rPr>
-        <w:t xml:space="preserve">(que está </w:t>
-      </w:r>
-      <w:bookmarkStart w:id="0" w:name="_GoBack"/>
-      <w:bookmarkEnd w:id="0"/>
-      <w:r>
-        <w:rPr>
-          <w:rFonts w:ascii="Times New Roman" w:eastAsia="Times New Roman" w:hAnsi="Times New Roman" w:cs="Times New Roman"/>
-          <w:sz w:val="24"/>
-          <w:szCs w:val="24"/>
-          <w:lang w:eastAsia="es-ES"/>
-        </w:rPr>
-        <w:t xml:space="preserve">junto a las carpetas </w:t>
+        <w:t xml:space="preserve">(que está junto a las carpetas </w:t>
       </w:r>
       <w:proofErr w:type="spellStart"/>
       <w:r>
@@ -1530,41 +1514,6 @@
         <w:t>frontend</w:t>
       </w:r>
       <w:proofErr w:type="spellEnd"/>
-      <w:r>
-        <w:rPr>
-          <w:rFonts w:ascii="Times New Roman" w:eastAsia="Times New Roman" w:hAnsi="Times New Roman" w:cs="Times New Roman"/>
-          <w:b/>
-          <w:bCs/>
-          <w:sz w:val="32"/>
-          <w:szCs w:val="27"/>
-          <w:lang w:eastAsia="es-ES"/>
-        </w:rPr>
-        <w:t xml:space="preserve"> con </w:t>
-      </w:r>
-      <w:proofErr w:type="spellStart"/>
-      <w:r>
-        <w:rPr>
-          <w:rFonts w:ascii="Times New Roman" w:eastAsia="Times New Roman" w:hAnsi="Times New Roman" w:cs="Times New Roman"/>
-          <w:b/>
-          <w:bCs/>
-          <w:sz w:val="32"/>
-          <w:szCs w:val="27"/>
-          <w:lang w:eastAsia="es-ES"/>
-        </w:rPr>
-        <w:t>React</w:t>
-      </w:r>
-      <w:proofErr w:type="spellEnd"/>
-      <w:r>
-        <w:rPr>
-          <w:rFonts w:ascii="Times New Roman" w:eastAsia="Times New Roman" w:hAnsi="Times New Roman" w:cs="Times New Roman"/>
-          <w:b/>
-          <w:bCs/>
-          <w:sz w:val="32"/>
-          <w:szCs w:val="27"/>
-          <w:lang w:eastAsia="es-ES"/>
-        </w:rPr>
-        <w:t xml:space="preserve"> + Vite</w:t>
-      </w:r>
     </w:p>
     <w:p>
       <w:pPr>
@@ -1812,67 +1761,63 @@
           <w:bCs/>
           <w:sz w:val="24"/>
           <w:szCs w:val="24"/>
-          <w:lang w:val="en-US" w:eastAsia="es-ES"/>
-        </w:rPr>
-      </w:pPr>
-      <w:r>
-        <w:rPr>
-          <w:rFonts w:ascii="Times New Roman" w:eastAsia="Times New Roman" w:hAnsi="Times New Roman" w:cs="Times New Roman"/>
-          <w:b/>
-          <w:bCs/>
-          <w:sz w:val="24"/>
-          <w:szCs w:val="24"/>
-          <w:lang w:val="en-US" w:eastAsia="es-ES"/>
-        </w:rPr>
-        <w:t xml:space="preserve">12. </w:t>
-      </w:r>
-      <w:proofErr w:type="spellStart"/>
-      <w:r>
-        <w:rPr>
-          <w:rFonts w:ascii="Times New Roman" w:eastAsia="Times New Roman" w:hAnsi="Times New Roman" w:cs="Times New Roman"/>
-          <w:b/>
-          <w:bCs/>
-          <w:sz w:val="24"/>
-          <w:szCs w:val="24"/>
-          <w:lang w:val="en-US" w:eastAsia="es-ES"/>
-        </w:rPr>
-        <w:t>Instale</w:t>
-      </w:r>
-      <w:proofErr w:type="spellEnd"/>
-      <w:r>
-        <w:rPr>
-          <w:rFonts w:ascii="Times New Roman" w:eastAsia="Times New Roman" w:hAnsi="Times New Roman" w:cs="Times New Roman"/>
-          <w:b/>
-          <w:bCs/>
-          <w:sz w:val="24"/>
-          <w:szCs w:val="24"/>
-          <w:lang w:val="en-US" w:eastAsia="es-ES"/>
+          <w:lang w:eastAsia="es-ES"/>
+        </w:rPr>
+      </w:pPr>
+      <w:r>
+        <w:rPr>
+          <w:rFonts w:ascii="Times New Roman" w:eastAsia="Times New Roman" w:hAnsi="Times New Roman" w:cs="Times New Roman"/>
+          <w:b/>
+          <w:bCs/>
+          <w:sz w:val="24"/>
+          <w:szCs w:val="24"/>
+          <w:lang w:eastAsia="es-ES"/>
+        </w:rPr>
+        <w:t>12. Instale</w:t>
+      </w:r>
+      <w:r>
+        <w:rPr>
+          <w:rFonts w:ascii="Times New Roman" w:eastAsia="Times New Roman" w:hAnsi="Times New Roman" w:cs="Times New Roman"/>
+          <w:b/>
+          <w:bCs/>
+          <w:sz w:val="24"/>
+          <w:szCs w:val="24"/>
+          <w:lang w:eastAsia="es-ES"/>
+        </w:rPr>
+        <w:t xml:space="preserve"> todas</w:t>
+      </w:r>
+      <w:r>
+        <w:rPr>
+          <w:rFonts w:ascii="Times New Roman" w:eastAsia="Times New Roman" w:hAnsi="Times New Roman" w:cs="Times New Roman"/>
+          <w:b/>
+          <w:bCs/>
+          <w:sz w:val="24"/>
+          <w:szCs w:val="24"/>
+          <w:lang w:eastAsia="es-ES"/>
         </w:rPr>
         <w:t xml:space="preserve"> </w:t>
       </w:r>
-      <w:proofErr w:type="spellStart"/>
-      <w:r>
-        <w:rPr>
-          <w:rFonts w:ascii="Times New Roman" w:eastAsia="Times New Roman" w:hAnsi="Times New Roman" w:cs="Times New Roman"/>
-          <w:b/>
-          <w:bCs/>
-          <w:sz w:val="24"/>
-          <w:szCs w:val="24"/>
-          <w:lang w:val="en-US" w:eastAsia="es-ES"/>
-        </w:rPr>
-        <w:t>Vite</w:t>
-      </w:r>
-      <w:proofErr w:type="spellEnd"/>
-      <w:r>
-        <w:rPr>
-          <w:rFonts w:ascii="Times New Roman" w:eastAsia="Times New Roman" w:hAnsi="Times New Roman" w:cs="Times New Roman"/>
-          <w:b/>
-          <w:bCs/>
-          <w:sz w:val="24"/>
-          <w:szCs w:val="24"/>
-          <w:lang w:val="en-US" w:eastAsia="es-ES"/>
-        </w:rPr>
-        <w:t xml:space="preserve"> y React:</w:t>
+      <w:r>
+        <w:rPr>
+          <w:rFonts w:ascii="Times New Roman" w:eastAsia="Times New Roman" w:hAnsi="Times New Roman" w:cs="Times New Roman"/>
+          <w:b/>
+          <w:bCs/>
+          <w:sz w:val="24"/>
+          <w:szCs w:val="24"/>
+          <w:lang w:eastAsia="es-ES"/>
+        </w:rPr>
+        <w:t>las dependencias</w:t>
+      </w:r>
+      <w:r>
+        <w:rPr>
+          <w:rFonts w:ascii="Times New Roman" w:eastAsia="Times New Roman" w:hAnsi="Times New Roman" w:cs="Times New Roman"/>
+          <w:b/>
+          <w:bCs/>
+          <w:sz w:val="24"/>
+          <w:szCs w:val="24"/>
+          <w:lang w:eastAsia="es-ES"/>
+        </w:rPr>
+        <w:t>:</w:t>
       </w:r>
     </w:p>
     <w:p>
@@ -1900,7 +1845,7 @@
           <w:rFonts w:ascii="Courier New" w:eastAsia="Times New Roman" w:hAnsi="Courier New" w:cs="Courier New"/>
           <w:sz w:val="20"/>
           <w:szCs w:val="20"/>
-          <w:lang w:val="en-US" w:eastAsia="es-ES"/>
+          <w:lang w:eastAsia="es-ES"/>
         </w:rPr>
       </w:pPr>
       <w:proofErr w:type="spellStart"/>
@@ -1909,7 +1854,7 @@
           <w:rFonts w:ascii="Courier New" w:eastAsia="Times New Roman" w:hAnsi="Courier New" w:cs="Courier New"/>
           <w:sz w:val="20"/>
           <w:szCs w:val="20"/>
-          <w:lang w:val="en-US" w:eastAsia="es-ES"/>
+          <w:lang w:eastAsia="es-ES"/>
         </w:rPr>
         <w:t>npm</w:t>
       </w:r>
@@ -1919,9 +1864,98 @@
           <w:rFonts w:ascii="Courier New" w:eastAsia="Times New Roman" w:hAnsi="Courier New" w:cs="Courier New"/>
           <w:sz w:val="20"/>
           <w:szCs w:val="20"/>
-          <w:lang w:val="en-US" w:eastAsia="es-ES"/>
-        </w:rPr>
-        <w:t xml:space="preserve"> create vite@6.3.3</w:t>
+          <w:lang w:eastAsia="es-ES"/>
+        </w:rPr>
+        <w:t xml:space="preserve"> </w:t>
+      </w:r>
+      <w:proofErr w:type="spellStart"/>
+      <w:r>
+        <w:rPr>
+          <w:rFonts w:ascii="Courier New" w:eastAsia="Times New Roman" w:hAnsi="Courier New" w:cs="Courier New"/>
+          <w:sz w:val="20"/>
+          <w:szCs w:val="20"/>
+          <w:lang w:eastAsia="es-ES"/>
+        </w:rPr>
+        <w:t>i</w:t>
+      </w:r>
+      <w:r>
+        <w:rPr>
+          <w:rFonts w:ascii="Courier New" w:eastAsia="Times New Roman" w:hAnsi="Courier New" w:cs="Courier New"/>
+          <w:sz w:val="20"/>
+          <w:szCs w:val="20"/>
+          <w:lang w:eastAsia="es-ES"/>
+        </w:rPr>
+        <w:t>nstall</w:t>
+      </w:r>
+      <w:proofErr w:type="spellEnd"/>
+    </w:p>
+    <w:p>
+      <w:pPr>
+        <w:spacing w:before="100" w:beforeAutospacing="1" w:after="100" w:afterAutospacing="1" w:line="240" w:lineRule="auto"/>
+        <w:outlineLvl w:val="3"/>
+        <w:rPr>
+          <w:rFonts w:ascii="Times New Roman" w:eastAsia="Times New Roman" w:hAnsi="Times New Roman" w:cs="Times New Roman"/>
+          <w:b/>
+          <w:bCs/>
+          <w:sz w:val="24"/>
+          <w:szCs w:val="24"/>
+          <w:lang w:eastAsia="es-ES"/>
+        </w:rPr>
+      </w:pPr>
+      <w:r>
+        <w:rPr>
+          <w:rFonts w:ascii="Times New Roman" w:eastAsia="Times New Roman" w:hAnsi="Times New Roman" w:cs="Times New Roman"/>
+          <w:b/>
+          <w:bCs/>
+          <w:sz w:val="24"/>
+          <w:szCs w:val="24"/>
+          <w:lang w:eastAsia="es-ES"/>
+        </w:rPr>
+        <w:t>1</w:t>
+      </w:r>
+      <w:r>
+        <w:rPr>
+          <w:rFonts w:ascii="Times New Roman" w:eastAsia="Times New Roman" w:hAnsi="Times New Roman" w:cs="Times New Roman"/>
+          <w:b/>
+          <w:bCs/>
+          <w:sz w:val="24"/>
+          <w:szCs w:val="24"/>
+          <w:lang w:eastAsia="es-ES"/>
+        </w:rPr>
+        <w:t>3</w:t>
+      </w:r>
+      <w:r>
+        <w:rPr>
+          <w:rFonts w:ascii="Times New Roman" w:eastAsia="Times New Roman" w:hAnsi="Times New Roman" w:cs="Times New Roman"/>
+          <w:b/>
+          <w:bCs/>
+          <w:sz w:val="24"/>
+          <w:szCs w:val="24"/>
+          <w:lang w:eastAsia="es-ES"/>
+        </w:rPr>
+        <w:t>. Ejecut</w:t>
+      </w:r>
+      <w:r>
+        <w:rPr>
+          <w:rFonts w:ascii="Times New Roman" w:eastAsia="Times New Roman" w:hAnsi="Times New Roman" w:cs="Times New Roman"/>
+          <w:b/>
+          <w:bCs/>
+          <w:sz w:val="24"/>
+          <w:szCs w:val="24"/>
+          <w:lang w:eastAsia="es-ES"/>
+        </w:rPr>
+        <w:t>e</w:t>
+      </w:r>
+      <w:r>
+        <w:rPr>
+          <w:rFonts w:ascii="Times New Roman" w:eastAsia="Times New Roman" w:hAnsi="Times New Roman" w:cs="Times New Roman"/>
+          <w:b/>
+          <w:bCs/>
+          <w:sz w:val="24"/>
+          <w:szCs w:val="24"/>
+          <w:lang w:eastAsia="es-ES"/>
+        </w:rPr>
+        <w:t xml:space="preserve"> el servidor de desarrollo:</w:t>
       </w:r>
     </w:p>
     <w:p>
@@ -1949,43 +1983,20 @@
           <w:rFonts w:ascii="Courier New" w:eastAsia="Times New Roman" w:hAnsi="Courier New" w:cs="Courier New"/>
           <w:sz w:val="20"/>
           <w:szCs w:val="20"/>
-          <w:lang w:val="en-US" w:eastAsia="es-ES"/>
-        </w:rPr>
-      </w:pPr>
-    </w:p>
-    <w:p>
-      <w:pPr>
-        <w:pStyle w:val="Prrafodelista"/>
-        <w:numPr>
-          <w:ilvl w:val="0"/>
-          <w:numId w:val="8"/>
-        </w:numPr>
-        <w:tabs>
-          <w:tab w:val="left" w:pos="916"/>
-          <w:tab w:val="left" w:pos="1832"/>
-          <w:tab w:val="left" w:pos="2748"/>
-          <w:tab w:val="left" w:pos="3664"/>
-          <w:tab w:val="left" w:pos="4580"/>
-          <w:tab w:val="left" w:pos="5496"/>
-          <w:tab w:val="left" w:pos="6412"/>
-          <w:tab w:val="left" w:pos="7328"/>
-          <w:tab w:val="left" w:pos="8244"/>
-          <w:tab w:val="left" w:pos="9160"/>
-          <w:tab w:val="left" w:pos="10076"/>
-          <w:tab w:val="left" w:pos="10992"/>
-          <w:tab w:val="left" w:pos="11908"/>
-          <w:tab w:val="left" w:pos="12824"/>
-          <w:tab w:val="left" w:pos="13740"/>
-          <w:tab w:val="left" w:pos="14656"/>
-        </w:tabs>
-        <w:spacing w:after="0" w:line="240" w:lineRule="auto"/>
+          <w:lang w:eastAsia="es-ES"/>
+        </w:rPr>
+      </w:pPr>
+      <w:proofErr w:type="spellStart"/>
+      <w:r>
         <w:rPr>
           <w:rFonts w:ascii="Courier New" w:eastAsia="Times New Roman" w:hAnsi="Courier New" w:cs="Courier New"/>
           <w:sz w:val="20"/>
           <w:szCs w:val="20"/>
           <w:lang w:eastAsia="es-ES"/>
         </w:rPr>
-      </w:pPr>
+        <w:t>npm</w:t>
+      </w:r>
+      <w:proofErr w:type="spellEnd"/>
       <w:r>
         <w:rPr>
           <w:rFonts w:ascii="Courier New" w:eastAsia="Times New Roman" w:hAnsi="Courier New" w:cs="Courier New"/>
@@ -1993,7 +2004,7 @@
           <w:szCs w:val="20"/>
           <w:lang w:eastAsia="es-ES"/>
         </w:rPr>
-        <w:t xml:space="preserve">Framework: </w:t>
+        <w:t xml:space="preserve"> run </w:t>
       </w:r>
       <w:proofErr w:type="spellStart"/>
       <w:r>
@@ -2003,364 +2014,6 @@
           <w:szCs w:val="20"/>
           <w:lang w:eastAsia="es-ES"/>
         </w:rPr>
-        <w:t>React</w:t>
-      </w:r>
-      <w:proofErr w:type="spellEnd"/>
-    </w:p>
-    <w:p>
-      <w:pPr>
-        <w:pStyle w:val="Prrafodelista"/>
-        <w:numPr>
-          <w:ilvl w:val="0"/>
-          <w:numId w:val="8"/>
-        </w:numPr>
-        <w:tabs>
-          <w:tab w:val="left" w:pos="916"/>
-          <w:tab w:val="left" w:pos="1832"/>
-          <w:tab w:val="left" w:pos="2748"/>
-          <w:tab w:val="left" w:pos="3664"/>
-          <w:tab w:val="left" w:pos="4580"/>
-          <w:tab w:val="left" w:pos="5496"/>
-          <w:tab w:val="left" w:pos="6412"/>
-          <w:tab w:val="left" w:pos="7328"/>
-          <w:tab w:val="left" w:pos="8244"/>
-          <w:tab w:val="left" w:pos="9160"/>
-          <w:tab w:val="left" w:pos="10076"/>
-          <w:tab w:val="left" w:pos="10992"/>
-          <w:tab w:val="left" w:pos="11908"/>
-          <w:tab w:val="left" w:pos="12824"/>
-          <w:tab w:val="left" w:pos="13740"/>
-          <w:tab w:val="left" w:pos="14656"/>
-        </w:tabs>
-        <w:spacing w:after="0" w:line="240" w:lineRule="auto"/>
-        <w:rPr>
-          <w:rFonts w:ascii="Courier New" w:eastAsia="Times New Roman" w:hAnsi="Courier New" w:cs="Courier New"/>
-          <w:sz w:val="20"/>
-          <w:szCs w:val="20"/>
-          <w:lang w:eastAsia="es-ES"/>
-        </w:rPr>
-      </w:pPr>
-      <w:proofErr w:type="spellStart"/>
-      <w:r>
-        <w:rPr>
-          <w:rFonts w:ascii="Courier New" w:eastAsia="Times New Roman" w:hAnsi="Courier New" w:cs="Courier New"/>
-          <w:sz w:val="20"/>
-          <w:szCs w:val="20"/>
-          <w:lang w:eastAsia="es-ES"/>
-        </w:rPr>
-        <w:t>Variant</w:t>
-      </w:r>
-      <w:proofErr w:type="spellEnd"/>
-      <w:r>
-        <w:rPr>
-          <w:rFonts w:ascii="Courier New" w:eastAsia="Times New Roman" w:hAnsi="Courier New" w:cs="Courier New"/>
-          <w:sz w:val="20"/>
-          <w:szCs w:val="20"/>
-          <w:lang w:eastAsia="es-ES"/>
-        </w:rPr>
-        <w:t>: JavaScript</w:t>
-      </w:r>
-    </w:p>
-    <w:p>
-      <w:pPr>
-        <w:spacing w:before="100" w:beforeAutospacing="1" w:after="100" w:afterAutospacing="1" w:line="240" w:lineRule="auto"/>
-        <w:outlineLvl w:val="3"/>
-        <w:rPr>
-          <w:rFonts w:ascii="Times New Roman" w:eastAsia="Times New Roman" w:hAnsi="Times New Roman" w:cs="Times New Roman"/>
-          <w:b/>
-          <w:bCs/>
-          <w:sz w:val="24"/>
-          <w:szCs w:val="24"/>
-          <w:lang w:eastAsia="es-ES"/>
-        </w:rPr>
-      </w:pPr>
-      <w:r>
-        <w:rPr>
-          <w:rFonts w:ascii="Times New Roman" w:eastAsia="Times New Roman" w:hAnsi="Times New Roman" w:cs="Times New Roman"/>
-          <w:b/>
-          <w:bCs/>
-          <w:sz w:val="24"/>
-          <w:szCs w:val="24"/>
-          <w:lang w:eastAsia="es-ES"/>
-        </w:rPr>
-        <w:t>13. Dentro de la</w:t>
-      </w:r>
-      <w:r>
-        <w:rPr>
-          <w:rFonts w:ascii="Times New Roman" w:eastAsia="Times New Roman" w:hAnsi="Times New Roman" w:cs="Times New Roman"/>
-          <w:b/>
-          <w:bCs/>
-          <w:sz w:val="24"/>
-          <w:szCs w:val="24"/>
-          <w:lang w:eastAsia="es-ES"/>
-        </w:rPr>
-        <w:t xml:space="preserve"> misma</w:t>
-      </w:r>
-      <w:r>
-        <w:rPr>
-          <w:rFonts w:ascii="Times New Roman" w:eastAsia="Times New Roman" w:hAnsi="Times New Roman" w:cs="Times New Roman"/>
-          <w:b/>
-          <w:bCs/>
-          <w:sz w:val="24"/>
-          <w:szCs w:val="24"/>
-          <w:lang w:eastAsia="es-ES"/>
-        </w:rPr>
-        <w:t xml:space="preserve"> carpeta </w:t>
-      </w:r>
-      <w:proofErr w:type="spellStart"/>
-      <w:r>
-        <w:rPr>
-          <w:rFonts w:ascii="Courier New" w:eastAsia="Times New Roman" w:hAnsi="Courier New" w:cs="Courier New"/>
-          <w:b/>
-          <w:bCs/>
-          <w:sz w:val="20"/>
-          <w:szCs w:val="20"/>
-          <w:lang w:eastAsia="es-ES"/>
-        </w:rPr>
-        <w:t>frontend</w:t>
-      </w:r>
-      <w:proofErr w:type="spellEnd"/>
-      <w:r>
-        <w:rPr>
-          <w:rFonts w:ascii="Times New Roman" w:eastAsia="Times New Roman" w:hAnsi="Times New Roman" w:cs="Times New Roman"/>
-          <w:b/>
-          <w:bCs/>
-          <w:sz w:val="24"/>
-          <w:szCs w:val="24"/>
-          <w:lang w:eastAsia="es-ES"/>
-        </w:rPr>
-        <w:t>, instal</w:t>
-      </w:r>
-      <w:r>
-        <w:rPr>
-          <w:rFonts w:ascii="Times New Roman" w:eastAsia="Times New Roman" w:hAnsi="Times New Roman" w:cs="Times New Roman"/>
-          <w:b/>
-          <w:bCs/>
-          <w:sz w:val="24"/>
-          <w:szCs w:val="24"/>
-          <w:lang w:eastAsia="es-ES"/>
-        </w:rPr>
-        <w:t>e</w:t>
-      </w:r>
-      <w:r>
-        <w:rPr>
-          <w:rFonts w:ascii="Times New Roman" w:eastAsia="Times New Roman" w:hAnsi="Times New Roman" w:cs="Times New Roman"/>
-          <w:b/>
-          <w:bCs/>
-          <w:sz w:val="24"/>
-          <w:szCs w:val="24"/>
-          <w:lang w:eastAsia="es-ES"/>
-        </w:rPr>
-        <w:t xml:space="preserve"> </w:t>
-      </w:r>
-      <w:proofErr w:type="spellStart"/>
-      <w:r>
-        <w:rPr>
-          <w:rFonts w:ascii="Times New Roman" w:eastAsia="Times New Roman" w:hAnsi="Times New Roman" w:cs="Times New Roman"/>
-          <w:b/>
-          <w:bCs/>
-          <w:sz w:val="24"/>
-          <w:szCs w:val="24"/>
-          <w:lang w:eastAsia="es-ES"/>
-        </w:rPr>
-        <w:t>react-router-dom</w:t>
-      </w:r>
-      <w:proofErr w:type="spellEnd"/>
-      <w:r>
-        <w:rPr>
-          <w:rFonts w:ascii="Times New Roman" w:eastAsia="Times New Roman" w:hAnsi="Times New Roman" w:cs="Times New Roman"/>
-          <w:b/>
-          <w:bCs/>
-          <w:sz w:val="24"/>
-          <w:szCs w:val="24"/>
-          <w:lang w:eastAsia="es-ES"/>
-        </w:rPr>
-        <w:t>:</w:t>
-      </w:r>
-    </w:p>
-    <w:p>
-      <w:pPr>
-        <w:tabs>
-          <w:tab w:val="left" w:pos="916"/>
-          <w:tab w:val="left" w:pos="1832"/>
-          <w:tab w:val="left" w:pos="2748"/>
-          <w:tab w:val="left" w:pos="3664"/>
-          <w:tab w:val="left" w:pos="4580"/>
-          <w:tab w:val="left" w:pos="5496"/>
-          <w:tab w:val="left" w:pos="6412"/>
-          <w:tab w:val="left" w:pos="7328"/>
-          <w:tab w:val="left" w:pos="8244"/>
-          <w:tab w:val="left" w:pos="9160"/>
-          <w:tab w:val="left" w:pos="10076"/>
-          <w:tab w:val="left" w:pos="10992"/>
-          <w:tab w:val="left" w:pos="11908"/>
-          <w:tab w:val="left" w:pos="12824"/>
-          <w:tab w:val="left" w:pos="13740"/>
-          <w:tab w:val="left" w:pos="14656"/>
-        </w:tabs>
-        <w:spacing w:after="0" w:line="240" w:lineRule="auto"/>
-        <w:rPr>
-          <w:rFonts w:ascii="Courier New" w:eastAsia="Times New Roman" w:hAnsi="Courier New" w:cs="Courier New"/>
-          <w:sz w:val="20"/>
-          <w:szCs w:val="20"/>
-          <w:lang w:eastAsia="es-ES"/>
-        </w:rPr>
-      </w:pPr>
-      <w:proofErr w:type="spellStart"/>
-      <w:r>
-        <w:rPr>
-          <w:rFonts w:ascii="Courier New" w:eastAsia="Times New Roman" w:hAnsi="Courier New" w:cs="Courier New"/>
-          <w:sz w:val="20"/>
-          <w:szCs w:val="20"/>
-          <w:lang w:eastAsia="es-ES"/>
-        </w:rPr>
-        <w:t>npm</w:t>
-      </w:r>
-      <w:proofErr w:type="spellEnd"/>
-      <w:r>
-        <w:rPr>
-          <w:rFonts w:ascii="Courier New" w:eastAsia="Times New Roman" w:hAnsi="Courier New" w:cs="Courier New"/>
-          <w:sz w:val="20"/>
-          <w:szCs w:val="20"/>
-          <w:lang w:eastAsia="es-ES"/>
-        </w:rPr>
-        <w:t xml:space="preserve"> </w:t>
-      </w:r>
-      <w:proofErr w:type="spellStart"/>
-      <w:r>
-        <w:rPr>
-          <w:rFonts w:ascii="Courier New" w:eastAsia="Times New Roman" w:hAnsi="Courier New" w:cs="Courier New"/>
-          <w:sz w:val="20"/>
-          <w:szCs w:val="20"/>
-          <w:lang w:eastAsia="es-ES"/>
-        </w:rPr>
-        <w:t>install</w:t>
-      </w:r>
-      <w:proofErr w:type="spellEnd"/>
-      <w:r>
-        <w:rPr>
-          <w:rFonts w:ascii="Courier New" w:eastAsia="Times New Roman" w:hAnsi="Courier New" w:cs="Courier New"/>
-          <w:sz w:val="20"/>
-          <w:szCs w:val="20"/>
-          <w:lang w:eastAsia="es-ES"/>
-        </w:rPr>
-        <w:t xml:space="preserve"> </w:t>
-      </w:r>
-      <w:proofErr w:type="spellStart"/>
-      <w:r>
-        <w:rPr>
-          <w:rFonts w:ascii="Courier New" w:eastAsia="Times New Roman" w:hAnsi="Courier New" w:cs="Courier New"/>
-          <w:sz w:val="20"/>
-          <w:szCs w:val="20"/>
-          <w:lang w:eastAsia="es-ES"/>
-        </w:rPr>
-        <w:t>react-router-dom</w:t>
-      </w:r>
-      <w:proofErr w:type="spellEnd"/>
-    </w:p>
-    <w:p>
-      <w:pPr>
-        <w:spacing w:before="100" w:beforeAutospacing="1" w:after="100" w:afterAutospacing="1" w:line="240" w:lineRule="auto"/>
-        <w:outlineLvl w:val="3"/>
-        <w:rPr>
-          <w:rFonts w:ascii="Times New Roman" w:eastAsia="Times New Roman" w:hAnsi="Times New Roman" w:cs="Times New Roman"/>
-          <w:b/>
-          <w:bCs/>
-          <w:sz w:val="24"/>
-          <w:szCs w:val="24"/>
-          <w:lang w:eastAsia="es-ES"/>
-        </w:rPr>
-      </w:pPr>
-      <w:r>
-        <w:rPr>
-          <w:rFonts w:ascii="Times New Roman" w:eastAsia="Times New Roman" w:hAnsi="Times New Roman" w:cs="Times New Roman"/>
-          <w:b/>
-          <w:bCs/>
-          <w:sz w:val="24"/>
-          <w:szCs w:val="24"/>
-          <w:lang w:eastAsia="es-ES"/>
-        </w:rPr>
-        <w:t>14. Ejecut</w:t>
-      </w:r>
-      <w:r>
-        <w:rPr>
-          <w:rFonts w:ascii="Times New Roman" w:eastAsia="Times New Roman" w:hAnsi="Times New Roman" w:cs="Times New Roman"/>
-          <w:b/>
-          <w:bCs/>
-          <w:sz w:val="24"/>
-          <w:szCs w:val="24"/>
-          <w:lang w:eastAsia="es-ES"/>
-        </w:rPr>
-        <w:t>e</w:t>
-      </w:r>
-      <w:r>
-        <w:rPr>
-          <w:rFonts w:ascii="Times New Roman" w:eastAsia="Times New Roman" w:hAnsi="Times New Roman" w:cs="Times New Roman"/>
-          <w:b/>
-          <w:bCs/>
-          <w:sz w:val="24"/>
-          <w:szCs w:val="24"/>
-          <w:lang w:eastAsia="es-ES"/>
-        </w:rPr>
-        <w:t xml:space="preserve"> el servidor de desarrollo:</w:t>
-      </w:r>
-    </w:p>
-    <w:p>
-      <w:pPr>
-        <w:tabs>
-          <w:tab w:val="left" w:pos="916"/>
-          <w:tab w:val="left" w:pos="1832"/>
-          <w:tab w:val="left" w:pos="2748"/>
-          <w:tab w:val="left" w:pos="3664"/>
-          <w:tab w:val="left" w:pos="4580"/>
-          <w:tab w:val="left" w:pos="5496"/>
-          <w:tab w:val="left" w:pos="6412"/>
-          <w:tab w:val="left" w:pos="7328"/>
-          <w:tab w:val="left" w:pos="8244"/>
-          <w:tab w:val="left" w:pos="9160"/>
-          <w:tab w:val="left" w:pos="10076"/>
-          <w:tab w:val="left" w:pos="10992"/>
-          <w:tab w:val="left" w:pos="11908"/>
-          <w:tab w:val="left" w:pos="12824"/>
-          <w:tab w:val="left" w:pos="13740"/>
-          <w:tab w:val="left" w:pos="14656"/>
-        </w:tabs>
-        <w:spacing w:after="0" w:line="240" w:lineRule="auto"/>
-        <w:rPr>
-          <w:rFonts w:ascii="Courier New" w:eastAsia="Times New Roman" w:hAnsi="Courier New" w:cs="Courier New"/>
-          <w:sz w:val="20"/>
-          <w:szCs w:val="20"/>
-          <w:lang w:eastAsia="es-ES"/>
-        </w:rPr>
-      </w:pPr>
-      <w:proofErr w:type="spellStart"/>
-      <w:r>
-        <w:rPr>
-          <w:rFonts w:ascii="Courier New" w:eastAsia="Times New Roman" w:hAnsi="Courier New" w:cs="Courier New"/>
-          <w:sz w:val="20"/>
-          <w:szCs w:val="20"/>
-          <w:lang w:eastAsia="es-ES"/>
-        </w:rPr>
-        <w:t>npm</w:t>
-      </w:r>
-      <w:proofErr w:type="spellEnd"/>
-      <w:r>
-        <w:rPr>
-          <w:rFonts w:ascii="Courier New" w:eastAsia="Times New Roman" w:hAnsi="Courier New" w:cs="Courier New"/>
-          <w:sz w:val="20"/>
-          <w:szCs w:val="20"/>
-          <w:lang w:eastAsia="es-ES"/>
-        </w:rPr>
-        <w:t xml:space="preserve"> run </w:t>
-      </w:r>
-      <w:proofErr w:type="spellStart"/>
-      <w:r>
-        <w:rPr>
-          <w:rFonts w:ascii="Courier New" w:eastAsia="Times New Roman" w:hAnsi="Courier New" w:cs="Courier New"/>
-          <w:sz w:val="20"/>
-          <w:szCs w:val="20"/>
-          <w:lang w:eastAsia="es-ES"/>
-        </w:rPr>
         <w:t>dev</w:t>
       </w:r>
       <w:proofErr w:type="spellEnd"/>
@@ -2434,7 +2087,29 @@
           <w:szCs w:val="24"/>
           <w:lang w:eastAsia="es-ES"/>
         </w:rPr>
-        <w:t>15. En el navegador, acceda</w:t>
+        <w:t>1</w:t>
+      </w:r>
+      <w:r>
+        <w:rPr>
+          <w:rFonts w:ascii="Times New Roman" w:eastAsia="Times New Roman" w:hAnsi="Times New Roman" w:cs="Times New Roman"/>
+          <w:b/>
+          <w:bCs/>
+          <w:sz w:val="24"/>
+          <w:szCs w:val="24"/>
+          <w:lang w:eastAsia="es-ES"/>
+        </w:rPr>
+        <w:t>4</w:t>
+      </w:r>
+      <w:r>
+        <w:rPr>
+          <w:rFonts w:ascii="Times New Roman" w:eastAsia="Times New Roman" w:hAnsi="Times New Roman" w:cs="Times New Roman"/>
+          <w:b/>
+          <w:bCs/>
+          <w:sz w:val="24"/>
+          <w:szCs w:val="24"/>
+          <w:lang w:eastAsia="es-ES"/>
+        </w:rPr>
+        <w:t>. En el navegador, acceda</w:t>
       </w:r>
       <w:r>
         <w:rPr>
@@ -4285,6 +3960,15 @@
       <w:contextualSpacing/>
     </w:pPr>
   </w:style>
+  <w:style w:type="paragraph" w:styleId="Sinespaciado">
+    <w:name w:val="No Spacing"/>
+    <w:uiPriority w:val="1"/>
+    <w:qFormat/>
+    <w:rsid w:val="003B5C9A"/>
+    <w:pPr>
+      <w:spacing w:after="0" w:line="240" w:lineRule="auto"/>
+    </w:pPr>
+  </w:style>
 </w:styles>
 </file>
 

</xml_diff>